<commit_message>
Updated Module 9.1 Assignment
</commit_message>
<xml_diff>
--- a/module-9/Huffer_Amos_Matos_Gamboa_-_Module_9.1.docx
+++ b/module-9/Huffer_Amos_Matos_Gamboa_-_Module_9.1.docx
@@ -166,15 +166,7 @@
           <w:sz w:val="24"/>
           <w:szCs w:val="24"/>
         </w:rPr>
-        <w:t xml:space="preserve">: </w:t>
-      </w:r>
-      <w:r>
-        <w:rPr>
-          <w:rFonts w:ascii="Times New Roman" w:hAnsi="Times New Roman" w:cs="Times New Roman"/>
-          <w:sz w:val="24"/>
-          <w:szCs w:val="24"/>
-        </w:rPr>
-        <w:t>Case Study 2: Outland Adventures Study</w:t>
+        <w:t>: Case Study 2: Outland Adventures Study</w:t>
       </w:r>
       <w:r>
         <w:rPr>
@@ -230,27 +222,7 @@
           <w:sz w:val="24"/>
           <w:szCs w:val="24"/>
         </w:rPr>
-        <w:t xml:space="preserve">EMPLOYEE has one </w:t>
-      </w:r>
-      <w:proofErr w:type="spellStart"/>
-      <w:proofErr w:type="gramStart"/>
-      <w:r>
-        <w:rPr>
-          <w:rFonts w:ascii="Times New Roman" w:hAnsi="Times New Roman" w:cs="Times New Roman"/>
-          <w:sz w:val="24"/>
-          <w:szCs w:val="24"/>
-        </w:rPr>
-        <w:t>EmployeeID</w:t>
-      </w:r>
-      <w:proofErr w:type="spellEnd"/>
-      <w:proofErr w:type="gramEnd"/>
-      <w:r>
-        <w:rPr>
-          <w:rFonts w:ascii="Times New Roman" w:hAnsi="Times New Roman" w:cs="Times New Roman"/>
-          <w:sz w:val="24"/>
-          <w:szCs w:val="24"/>
-        </w:rPr>
-        <w:t xml:space="preserve"> </w:t>
+        <w:t xml:space="preserve">EMPLOYEE has one EmployeeID </w:t>
       </w:r>
     </w:p>
     <w:p>
@@ -274,8 +246,6 @@
         </w:rPr>
         <w:t xml:space="preserve">Employee has one </w:t>
       </w:r>
-      <w:proofErr w:type="spellStart"/>
-      <w:proofErr w:type="gramStart"/>
       <w:r>
         <w:rPr>
           <w:rFonts w:ascii="Times New Roman" w:hAnsi="Times New Roman" w:cs="Times New Roman"/>
@@ -292,8 +262,6 @@
         </w:rPr>
         <w:t>Name</w:t>
       </w:r>
-      <w:proofErr w:type="spellEnd"/>
-      <w:proofErr w:type="gramEnd"/>
     </w:p>
     <w:p>
       <w:pPr>
@@ -314,18 +282,8 @@
           <w:sz w:val="24"/>
           <w:szCs w:val="24"/>
         </w:rPr>
-        <w:t xml:space="preserve">Employee has one </w:t>
-      </w:r>
-      <w:proofErr w:type="gramStart"/>
-      <w:r>
-        <w:rPr>
-          <w:rFonts w:ascii="Times New Roman" w:hAnsi="Times New Roman" w:cs="Times New Roman"/>
-          <w:sz w:val="24"/>
-          <w:szCs w:val="24"/>
-        </w:rPr>
-        <w:t>Role</w:t>
-      </w:r>
-      <w:proofErr w:type="gramEnd"/>
+        <w:t>Employee has one Role</w:t>
+      </w:r>
     </w:p>
     <w:p>
       <w:pPr>
@@ -348,8 +306,6 @@
         </w:rPr>
         <w:t xml:space="preserve">Employee has one </w:t>
       </w:r>
-      <w:proofErr w:type="spellStart"/>
-      <w:proofErr w:type="gramStart"/>
       <w:r>
         <w:rPr>
           <w:rFonts w:ascii="Times New Roman" w:hAnsi="Times New Roman" w:cs="Times New Roman"/>
@@ -366,8 +322,6 @@
         </w:rPr>
         <w:t>ContactInfo</w:t>
       </w:r>
-      <w:proofErr w:type="spellEnd"/>
-      <w:proofErr w:type="gramEnd"/>
     </w:p>
     <w:p>
       <w:pPr>
@@ -406,27 +360,7 @@
           <w:sz w:val="24"/>
           <w:szCs w:val="24"/>
         </w:rPr>
-        <w:t xml:space="preserve">Trip has one </w:t>
-      </w:r>
-      <w:proofErr w:type="spellStart"/>
-      <w:proofErr w:type="gramStart"/>
-      <w:r>
-        <w:rPr>
-          <w:rFonts w:ascii="Times New Roman" w:hAnsi="Times New Roman" w:cs="Times New Roman"/>
-          <w:sz w:val="24"/>
-          <w:szCs w:val="24"/>
-        </w:rPr>
-        <w:t>TripID</w:t>
-      </w:r>
-      <w:proofErr w:type="spellEnd"/>
-      <w:proofErr w:type="gramEnd"/>
-      <w:r>
-        <w:rPr>
-          <w:rFonts w:ascii="Times New Roman" w:hAnsi="Times New Roman" w:cs="Times New Roman"/>
-          <w:sz w:val="24"/>
-          <w:szCs w:val="24"/>
-        </w:rPr>
-        <w:t xml:space="preserve"> </w:t>
+        <w:t xml:space="preserve">Trip has one TripID </w:t>
       </w:r>
     </w:p>
     <w:p>
@@ -448,17 +382,7 @@
           <w:sz w:val="24"/>
           <w:szCs w:val="24"/>
         </w:rPr>
-        <w:t xml:space="preserve">Trip has one </w:t>
-      </w:r>
-      <w:proofErr w:type="spellStart"/>
-      <w:proofErr w:type="gramStart"/>
-      <w:r>
-        <w:rPr>
-          <w:rFonts w:ascii="Times New Roman" w:hAnsi="Times New Roman" w:cs="Times New Roman"/>
-          <w:sz w:val="24"/>
-          <w:szCs w:val="24"/>
-        </w:rPr>
-        <w:t>Customer</w:t>
+        <w:t>Trip has one Customer</w:t>
       </w:r>
       <w:r>
         <w:rPr>
@@ -468,8 +392,6 @@
         </w:rPr>
         <w:t>ID</w:t>
       </w:r>
-      <w:proofErr w:type="spellEnd"/>
-      <w:proofErr w:type="gramEnd"/>
     </w:p>
     <w:p>
       <w:pPr>
@@ -490,18 +412,8 @@
           <w:sz w:val="24"/>
           <w:szCs w:val="24"/>
         </w:rPr>
-        <w:t xml:space="preserve">Trip has one </w:t>
-      </w:r>
-      <w:proofErr w:type="gramStart"/>
-      <w:r>
-        <w:rPr>
-          <w:rFonts w:ascii="Times New Roman" w:hAnsi="Times New Roman" w:cs="Times New Roman"/>
-          <w:sz w:val="24"/>
-          <w:szCs w:val="24"/>
-        </w:rPr>
-        <w:t>Destination</w:t>
-      </w:r>
-      <w:proofErr w:type="gramEnd"/>
+        <w:t>Trip has one Destination</w:t>
+      </w:r>
     </w:p>
     <w:p>
       <w:pPr>
@@ -524,8 +436,6 @@
         </w:rPr>
         <w:t xml:space="preserve">Trip has one </w:t>
       </w:r>
-      <w:proofErr w:type="spellStart"/>
-      <w:proofErr w:type="gramStart"/>
       <w:r>
         <w:rPr>
           <w:rFonts w:ascii="Times New Roman" w:hAnsi="Times New Roman" w:cs="Times New Roman"/>
@@ -542,8 +452,6 @@
         </w:rPr>
         <w:t>Cost</w:t>
       </w:r>
-      <w:proofErr w:type="spellEnd"/>
-      <w:proofErr w:type="gramEnd"/>
     </w:p>
     <w:p>
       <w:pPr>
@@ -564,20 +472,8 @@
           <w:sz w:val="24"/>
           <w:szCs w:val="24"/>
         </w:rPr>
-        <w:t xml:space="preserve">Trip has one </w:t>
-      </w:r>
-      <w:proofErr w:type="spellStart"/>
-      <w:proofErr w:type="gramStart"/>
-      <w:r>
-        <w:rPr>
-          <w:rFonts w:ascii="Times New Roman" w:hAnsi="Times New Roman" w:cs="Times New Roman"/>
-          <w:sz w:val="24"/>
-          <w:szCs w:val="24"/>
-        </w:rPr>
-        <w:t>DepartureDate</w:t>
-      </w:r>
-      <w:proofErr w:type="spellEnd"/>
-      <w:proofErr w:type="gramEnd"/>
+        <w:t>Trip has one DepartureDate</w:t>
+      </w:r>
     </w:p>
     <w:p>
       <w:pPr>
@@ -598,20 +494,8 @@
           <w:sz w:val="24"/>
           <w:szCs w:val="24"/>
         </w:rPr>
-        <w:t xml:space="preserve">Trip has one </w:t>
-      </w:r>
-      <w:proofErr w:type="spellStart"/>
-      <w:proofErr w:type="gramStart"/>
-      <w:r>
-        <w:rPr>
-          <w:rFonts w:ascii="Times New Roman" w:hAnsi="Times New Roman" w:cs="Times New Roman"/>
-          <w:sz w:val="24"/>
-          <w:szCs w:val="24"/>
-        </w:rPr>
-        <w:t>ArrivalDate</w:t>
-      </w:r>
-      <w:proofErr w:type="spellEnd"/>
-      <w:proofErr w:type="gramEnd"/>
+        <w:t>Trip has one ArrivalDate</w:t>
+      </w:r>
     </w:p>
     <w:p>
       <w:pPr>
@@ -632,27 +516,7 @@
           <w:sz w:val="24"/>
           <w:szCs w:val="24"/>
         </w:rPr>
-        <w:t xml:space="preserve">Trip has one </w:t>
-      </w:r>
-      <w:proofErr w:type="spellStart"/>
-      <w:proofErr w:type="gramStart"/>
-      <w:r>
-        <w:rPr>
-          <w:rFonts w:ascii="Times New Roman" w:hAnsi="Times New Roman" w:cs="Times New Roman"/>
-          <w:sz w:val="24"/>
-          <w:szCs w:val="24"/>
-        </w:rPr>
-        <w:t>EmployeeID</w:t>
-      </w:r>
-      <w:proofErr w:type="spellEnd"/>
-      <w:proofErr w:type="gramEnd"/>
-      <w:r>
-        <w:rPr>
-          <w:rFonts w:ascii="Times New Roman" w:hAnsi="Times New Roman" w:cs="Times New Roman"/>
-          <w:sz w:val="24"/>
-          <w:szCs w:val="24"/>
-        </w:rPr>
-        <w:t xml:space="preserve"> </w:t>
+        <w:t xml:space="preserve">Trip has one EmployeeID </w:t>
       </w:r>
     </w:p>
     <w:p>
@@ -708,20 +572,8 @@
           <w:sz w:val="24"/>
           <w:szCs w:val="24"/>
         </w:rPr>
-        <w:t xml:space="preserve"> has one </w:t>
-      </w:r>
-      <w:proofErr w:type="spellStart"/>
-      <w:proofErr w:type="gramStart"/>
-      <w:r>
-        <w:rPr>
-          <w:rFonts w:ascii="Times New Roman" w:hAnsi="Times New Roman" w:cs="Times New Roman"/>
-          <w:sz w:val="24"/>
-          <w:szCs w:val="24"/>
-        </w:rPr>
-        <w:t>SuppliesID</w:t>
-      </w:r>
-      <w:proofErr w:type="spellEnd"/>
-      <w:proofErr w:type="gramEnd"/>
+        <w:t xml:space="preserve"> has one SuppliesID</w:t>
+      </w:r>
     </w:p>
     <w:p>
       <w:pPr>
@@ -758,20 +610,8 @@
           <w:sz w:val="24"/>
           <w:szCs w:val="24"/>
         </w:rPr>
-        <w:t xml:space="preserve"> has one </w:t>
-      </w:r>
-      <w:proofErr w:type="spellStart"/>
-      <w:proofErr w:type="gramStart"/>
-      <w:r>
-        <w:rPr>
-          <w:rFonts w:ascii="Times New Roman" w:hAnsi="Times New Roman" w:cs="Times New Roman"/>
-          <w:sz w:val="24"/>
-          <w:szCs w:val="24"/>
-        </w:rPr>
-        <w:t>ItemDescription</w:t>
-      </w:r>
-      <w:proofErr w:type="spellEnd"/>
-      <w:proofErr w:type="gramEnd"/>
+        <w:t xml:space="preserve"> has one ItemDescription</w:t>
+      </w:r>
     </w:p>
     <w:p>
       <w:pPr>
@@ -808,17 +648,7 @@
           <w:sz w:val="24"/>
           <w:szCs w:val="24"/>
         </w:rPr>
-        <w:t xml:space="preserve"> has one </w:t>
-      </w:r>
-      <w:proofErr w:type="spellStart"/>
-      <w:proofErr w:type="gramStart"/>
-      <w:r>
-        <w:rPr>
-          <w:rFonts w:ascii="Times New Roman" w:hAnsi="Times New Roman" w:cs="Times New Roman"/>
-          <w:sz w:val="24"/>
-          <w:szCs w:val="24"/>
-        </w:rPr>
-        <w:t>Suppl</w:t>
+        <w:t xml:space="preserve"> has one Suppl</w:t>
       </w:r>
       <w:r>
         <w:rPr>
@@ -836,8 +666,6 @@
         </w:rPr>
         <w:t>PricetoBuy</w:t>
       </w:r>
-      <w:proofErr w:type="spellEnd"/>
-      <w:proofErr w:type="gramEnd"/>
     </w:p>
     <w:p>
       <w:pPr>
@@ -874,17 +702,7 @@
           <w:sz w:val="24"/>
           <w:szCs w:val="24"/>
         </w:rPr>
-        <w:t xml:space="preserve"> has one </w:t>
-      </w:r>
-      <w:proofErr w:type="spellStart"/>
-      <w:proofErr w:type="gramStart"/>
-      <w:r>
-        <w:rPr>
-          <w:rFonts w:ascii="Times New Roman" w:hAnsi="Times New Roman" w:cs="Times New Roman"/>
-          <w:sz w:val="24"/>
-          <w:szCs w:val="24"/>
-        </w:rPr>
-        <w:t>Suppl</w:t>
+        <w:t xml:space="preserve"> has one Suppl</w:t>
       </w:r>
       <w:r>
         <w:rPr>
@@ -902,8 +720,6 @@
         </w:rPr>
         <w:t>PricetoRent</w:t>
       </w:r>
-      <w:proofErr w:type="spellEnd"/>
-      <w:proofErr w:type="gramEnd"/>
     </w:p>
     <w:p>
       <w:pPr>
@@ -940,20 +756,8 @@
           <w:sz w:val="24"/>
           <w:szCs w:val="24"/>
         </w:rPr>
-        <w:t xml:space="preserve"> has one </w:t>
-      </w:r>
-      <w:proofErr w:type="spellStart"/>
-      <w:proofErr w:type="gramStart"/>
-      <w:r>
-        <w:rPr>
-          <w:rFonts w:ascii="Times New Roman" w:hAnsi="Times New Roman" w:cs="Times New Roman"/>
-          <w:sz w:val="24"/>
-          <w:szCs w:val="24"/>
-        </w:rPr>
-        <w:t>AcquiredDate</w:t>
-      </w:r>
-      <w:proofErr w:type="spellEnd"/>
-      <w:proofErr w:type="gramEnd"/>
+        <w:t xml:space="preserve"> has one AcquiredDate</w:t>
+      </w:r>
     </w:p>
     <w:p>
       <w:pPr>
@@ -990,17 +794,7 @@
           <w:sz w:val="24"/>
           <w:szCs w:val="24"/>
         </w:rPr>
-        <w:t xml:space="preserve"> has one </w:t>
-      </w:r>
-      <w:proofErr w:type="spellStart"/>
-      <w:proofErr w:type="gramStart"/>
-      <w:r>
-        <w:rPr>
-          <w:rFonts w:ascii="Times New Roman" w:hAnsi="Times New Roman" w:cs="Times New Roman"/>
-          <w:sz w:val="24"/>
-          <w:szCs w:val="24"/>
-        </w:rPr>
-        <w:t>Suppl</w:t>
+        <w:t xml:space="preserve"> has one Suppl</w:t>
       </w:r>
       <w:r>
         <w:rPr>
@@ -1018,8 +812,6 @@
         </w:rPr>
         <w:t>Status</w:t>
       </w:r>
-      <w:proofErr w:type="spellEnd"/>
-      <w:proofErr w:type="gramEnd"/>
     </w:p>
     <w:p>
       <w:pPr>
@@ -1056,20 +848,8 @@
           <w:sz w:val="24"/>
           <w:szCs w:val="24"/>
         </w:rPr>
-        <w:t xml:space="preserve"> has one </w:t>
-      </w:r>
-      <w:proofErr w:type="spellStart"/>
-      <w:proofErr w:type="gramStart"/>
-      <w:r>
-        <w:rPr>
-          <w:rFonts w:ascii="Times New Roman" w:hAnsi="Times New Roman" w:cs="Times New Roman"/>
-          <w:sz w:val="24"/>
-          <w:szCs w:val="24"/>
-        </w:rPr>
-        <w:t>TripID</w:t>
-      </w:r>
-      <w:proofErr w:type="spellEnd"/>
-      <w:proofErr w:type="gramEnd"/>
+        <w:t xml:space="preserve"> has one TripID</w:t>
+      </w:r>
     </w:p>
     <w:p>
       <w:pPr>
@@ -1116,20 +896,8 @@
           <w:sz w:val="24"/>
           <w:szCs w:val="24"/>
         </w:rPr>
-        <w:t xml:space="preserve">Customer has one </w:t>
-      </w:r>
-      <w:proofErr w:type="spellStart"/>
-      <w:proofErr w:type="gramStart"/>
-      <w:r>
-        <w:rPr>
-          <w:rFonts w:ascii="Times New Roman" w:hAnsi="Times New Roman" w:cs="Times New Roman"/>
-          <w:sz w:val="24"/>
-          <w:szCs w:val="24"/>
-        </w:rPr>
-        <w:t>CustomerID</w:t>
-      </w:r>
-      <w:proofErr w:type="spellEnd"/>
-      <w:proofErr w:type="gramEnd"/>
+        <w:t>Customer has one CustomerID</w:t>
+      </w:r>
     </w:p>
     <w:p>
       <w:pPr>
@@ -1150,18 +918,8 @@
           <w:sz w:val="24"/>
           <w:szCs w:val="24"/>
         </w:rPr>
-        <w:t xml:space="preserve">Customer has one </w:t>
-      </w:r>
-      <w:proofErr w:type="gramStart"/>
-      <w:r>
-        <w:rPr>
-          <w:rFonts w:ascii="Times New Roman" w:hAnsi="Times New Roman" w:cs="Times New Roman"/>
-          <w:sz w:val="24"/>
-          <w:szCs w:val="24"/>
-        </w:rPr>
-        <w:t>Name</w:t>
-      </w:r>
-      <w:proofErr w:type="gramEnd"/>
+        <w:t>Customer has one Name</w:t>
+      </w:r>
     </w:p>
     <w:p>
       <w:pPr>
@@ -1182,25 +940,7 @@
           <w:sz w:val="24"/>
           <w:szCs w:val="24"/>
         </w:rPr>
-        <w:t xml:space="preserve">Customer could have multiple </w:t>
-      </w:r>
-      <w:proofErr w:type="spellStart"/>
-      <w:r>
-        <w:rPr>
-          <w:rFonts w:ascii="Times New Roman" w:hAnsi="Times New Roman" w:cs="Times New Roman"/>
-          <w:sz w:val="24"/>
-          <w:szCs w:val="24"/>
-        </w:rPr>
-        <w:t>TripID</w:t>
-      </w:r>
-      <w:proofErr w:type="spellEnd"/>
-      <w:r>
-        <w:rPr>
-          <w:rFonts w:ascii="Times New Roman" w:hAnsi="Times New Roman" w:cs="Times New Roman"/>
-          <w:sz w:val="24"/>
-          <w:szCs w:val="24"/>
-        </w:rPr>
-        <w:t>(s)</w:t>
+        <w:t>Customer could have multiple TripID(s)</w:t>
       </w:r>
     </w:p>
     <w:p>
@@ -1222,17 +962,7 @@
           <w:sz w:val="24"/>
           <w:szCs w:val="24"/>
         </w:rPr>
-        <w:t xml:space="preserve">Customer has one </w:t>
-      </w:r>
-      <w:proofErr w:type="spellStart"/>
-      <w:proofErr w:type="gramStart"/>
-      <w:r>
-        <w:rPr>
-          <w:rFonts w:ascii="Times New Roman" w:hAnsi="Times New Roman" w:cs="Times New Roman"/>
-          <w:sz w:val="24"/>
-          <w:szCs w:val="24"/>
-        </w:rPr>
-        <w:t>Customer</w:t>
+        <w:t>Customer has one Customer</w:t>
       </w:r>
       <w:r>
         <w:rPr>
@@ -1242,8 +972,6 @@
         </w:rPr>
         <w:t>ContactInfo</w:t>
       </w:r>
-      <w:proofErr w:type="spellEnd"/>
-      <w:proofErr w:type="gramEnd"/>
     </w:p>
     <w:p>
       <w:pPr>
@@ -1261,6 +989,14 @@
         </w:rPr>
         <w:lastRenderedPageBreak/>
         <w:t xml:space="preserve">** Overall Assumptions: 1) Relationships between each group is an assumption (Ex. Guide/Employee could have multiple trips.  </w:t>
+      </w:r>
+      <w:r>
+        <w:rPr>
+          <w:rFonts w:ascii="Times New Roman" w:hAnsi="Times New Roman" w:cs="Times New Roman"/>
+          <w:sz w:val="24"/>
+          <w:szCs w:val="24"/>
+        </w:rPr>
+        <w:t>2) Supply could have a NULL tripID if it hasn’t been bought or rented.</w:t>
       </w:r>
     </w:p>
     <w:p>

</xml_diff>